<commit_message>
rimosso sow in più
non so perchè ma c'era un duplicato del sow
</commit_message>
<xml_diff>
--- a/Team Contract/NC08_Team Contract_V1.docx
+++ b/Team Contract/NC08_Team Contract_V1.docx
@@ -11,6 +11,7 @@
           <w:color w:val="0070C0"/>
           <w:sz w:val="96"/>
           <w:szCs w:val="96"/>
+          <w:lang w:val="en-US"/>
         </w:rPr>
       </w:pPr>
       <w:r>
@@ -72,6 +73,7 @@
           <w:color w:val="0070C0"/>
           <w:sz w:val="44"/>
           <w:szCs w:val="44"/>
+          <w:lang w:val="en-US"/>
         </w:rPr>
         <w:t>DODO.NET</w:t>
       </w:r>
@@ -85,6 +87,7 @@
           <w:color w:val="0070C0"/>
           <w:sz w:val="96"/>
           <w:szCs w:val="96"/>
+          <w:lang w:val="en-US"/>
         </w:rPr>
       </w:pPr>
     </w:p>
@@ -97,6 +100,7 @@
           <w:color w:val="0070C0"/>
           <w:sz w:val="96"/>
           <w:szCs w:val="96"/>
+          <w:lang w:val="en-US"/>
         </w:rPr>
       </w:pPr>
       <w:r>
@@ -105,38 +109,30 @@
           <w:color w:val="0070C0"/>
           <w:sz w:val="96"/>
           <w:szCs w:val="96"/>
-        </w:rPr>
-        <w:t xml:space="preserve">Team </w:t>
-      </w:r>
-      <w:proofErr w:type="spellStart"/>
-      <w:r>
+          <w:lang w:val="en-US"/>
+        </w:rPr>
+        <w:t>Team Contract</w:t>
+      </w:r>
+    </w:p>
+    <w:p>
+      <w:pPr>
+        <w:spacing w:line="240" w:lineRule="auto"/>
+        <w:jc w:val="right"/>
         <w:rPr>
           <w:rFonts w:ascii="Century Gothic" w:eastAsia="Century Gothic" w:hAnsi="Century Gothic" w:cs="Century Gothic"/>
           <w:color w:val="0070C0"/>
           <w:sz w:val="96"/>
           <w:szCs w:val="96"/>
-        </w:rPr>
-        <w:t>Contract</w:t>
-      </w:r>
-      <w:proofErr w:type="spellEnd"/>
-    </w:p>
-    <w:p>
-      <w:pPr>
-        <w:spacing w:line="240" w:lineRule="auto"/>
-        <w:jc w:val="right"/>
+          <w:lang w:val="en-US"/>
+        </w:rPr>
+      </w:pPr>
+      <w:r>
         <w:rPr>
           <w:rFonts w:ascii="Century Gothic" w:eastAsia="Century Gothic" w:hAnsi="Century Gothic" w:cs="Century Gothic"/>
           <w:color w:val="0070C0"/>
           <w:sz w:val="96"/>
           <w:szCs w:val="96"/>
-        </w:rPr>
-      </w:pPr>
-      <w:r>
-        <w:rPr>
-          <w:rFonts w:ascii="Century Gothic" w:eastAsia="Century Gothic" w:hAnsi="Century Gothic" w:cs="Century Gothic"/>
-          <w:color w:val="0070C0"/>
-          <w:sz w:val="96"/>
-          <w:szCs w:val="96"/>
+          <w:lang w:val="en-US"/>
         </w:rPr>
         <w:t>Progetto</w:t>
       </w:r>
@@ -150,6 +146,7 @@
           <w:color w:val="FF0000"/>
           <w:sz w:val="96"/>
           <w:szCs w:val="96"/>
+          <w:lang w:val="en-US"/>
         </w:rPr>
       </w:pPr>
       <w:r>
@@ -158,6 +155,7 @@
           <w:color w:val="FF0000"/>
           <w:sz w:val="96"/>
           <w:szCs w:val="96"/>
+          <w:lang w:val="en-US"/>
         </w:rPr>
         <w:t>DODO.NET</w:t>
       </w:r>
@@ -171,6 +169,7 @@
           <w:color w:val="0070C0"/>
           <w:sz w:val="70"/>
           <w:szCs w:val="70"/>
+          <w:lang w:val="en-US"/>
         </w:rPr>
       </w:pPr>
     </w:p>
@@ -704,6 +703,71 @@
                 <w:szCs w:val="32"/>
               </w:rPr>
             </w:pPr>
+            <w:r>
+              <w:rPr>
+                <w:rFonts w:ascii="Segoe UI" w:hAnsi="Segoe UI" w:cs="Segoe UI"/>
+                <w:noProof/>
+                <w:color w:val="943634" w:themeColor="accent2" w:themeShade="BF"/>
+                <w:sz w:val="16"/>
+                <w:szCs w:val="16"/>
+              </w:rPr>
+              <w:drawing>
+                <wp:anchor distT="0" distB="0" distL="114300" distR="114300" simplePos="0" relativeHeight="251660288" behindDoc="1" locked="0" layoutInCell="1" allowOverlap="1" wp14:anchorId="1AA2890F" wp14:editId="6870B8E6">
+                  <wp:simplePos x="0" y="0"/>
+                  <wp:positionH relativeFrom="column">
+                    <wp:posOffset>-3175</wp:posOffset>
+                  </wp:positionH>
+                  <wp:positionV relativeFrom="paragraph">
+                    <wp:posOffset>10795</wp:posOffset>
+                  </wp:positionV>
+                  <wp:extent cx="812800" cy="222250"/>
+                  <wp:effectExtent l="0" t="0" r="6350" b="6350"/>
+                  <wp:wrapNone/>
+                  <wp:docPr id="13" name="Immagine 13"/>
+                  <wp:cNvGraphicFramePr>
+                    <a:graphicFrameLocks xmlns:a="http://schemas.openxmlformats.org/drawingml/2006/main" noChangeAspect="1"/>
+                  </wp:cNvGraphicFramePr>
+                  <a:graphic xmlns:a="http://schemas.openxmlformats.org/drawingml/2006/main">
+                    <a:graphicData uri="http://schemas.openxmlformats.org/drawingml/2006/picture">
+                      <pic:pic xmlns:pic="http://schemas.openxmlformats.org/drawingml/2006/picture">
+                        <pic:nvPicPr>
+                          <pic:cNvPr id="0" name="Picture 1"/>
+                          <pic:cNvPicPr>
+                            <a:picLocks noChangeAspect="1" noChangeArrowheads="1"/>
+                          </pic:cNvPicPr>
+                        </pic:nvPicPr>
+                        <pic:blipFill>
+                          <a:blip r:embed="rId9" cstate="print">
+                            <a:extLst>
+                              <a:ext uri="{28A0092B-C50C-407E-A947-70E740481C1C}">
+                                <a14:useLocalDpi xmlns:a14="http://schemas.microsoft.com/office/drawing/2010/main" val="0"/>
+                              </a:ext>
+                            </a:extLst>
+                          </a:blip>
+                          <a:srcRect/>
+                          <a:stretch>
+                            <a:fillRect/>
+                          </a:stretch>
+                        </pic:blipFill>
+                        <pic:spPr bwMode="auto">
+                          <a:xfrm>
+                            <a:off x="0" y="0"/>
+                            <a:ext cx="812800" cy="222250"/>
+                          </a:xfrm>
+                          <a:prstGeom prst="rect">
+                            <a:avLst/>
+                          </a:prstGeom>
+                          <a:noFill/>
+                          <a:ln>
+                            <a:noFill/>
+                          </a:ln>
+                        </pic:spPr>
+                      </pic:pic>
+                    </a:graphicData>
+                  </a:graphic>
+                </wp:anchor>
+              </w:drawing>
+            </w:r>
           </w:p>
         </w:tc>
       </w:tr>
@@ -2012,17 +2076,7 @@
           <w:szCs w:val="36"/>
           <w:u w:val="single"/>
         </w:rPr>
-        <w:t xml:space="preserve">Linee guida per </w:t>
-      </w:r>
-      <w:r>
-        <w:rPr>
-          <w:rFonts w:ascii="Century Gothic" w:eastAsia="Century Gothic" w:hAnsi="Century Gothic" w:cs="Century Gothic"/>
-          <w:color w:val="0070C0"/>
-          <w:sz w:val="36"/>
-          <w:szCs w:val="36"/>
-          <w:u w:val="single"/>
-        </w:rPr>
-        <w:t>le consegne</w:t>
+        <w:t>Linee guida per le consegne</w:t>
       </w:r>
     </w:p>
     <w:p>
@@ -3285,8 +3339,8 @@
       </w:pPr>
     </w:p>
     <w:sectPr>
-      <w:headerReference w:type="default" r:id="rId9"/>
-      <w:footerReference w:type="default" r:id="rId10"/>
+      <w:headerReference w:type="default" r:id="rId10"/>
+      <w:footerReference w:type="default" r:id="rId11"/>
       <w:pgSz w:w="11909" w:h="16834"/>
       <w:pgMar w:top="1440" w:right="1440" w:bottom="1440" w:left="1440" w:header="1133" w:footer="720" w:gutter="0"/>
       <w:pgNumType w:start="1"/>
@@ -3369,16 +3423,7 @@
         <w:sz w:val="16"/>
         <w:szCs w:val="16"/>
       </w:rPr>
-      <w:t xml:space="preserve">                                                                                                                                         </w:t>
-    </w:r>
-    <w:r>
-      <w:rPr>
-        <w:rFonts w:ascii="Century Gothic" w:eastAsia="Century Gothic" w:hAnsi="Century Gothic" w:cs="Century Gothic"/>
-        <w:color w:val="1F3864"/>
-        <w:sz w:val="16"/>
-        <w:szCs w:val="16"/>
-      </w:rPr>
-      <w:t xml:space="preserve">                    Pag. </w:t>
+      <w:t xml:space="preserve">                                                                                                                                                             Pag. </w:t>
     </w:r>
     <w:r>
       <w:rPr>
@@ -6926,9 +6971,7 @@
       <w:tblStyleRowBandSize w:val="1"/>
       <w:tblStyleColBandSize w:val="1"/>
       <w:tblCellMar>
-        <w:top w:w="0" w:type="dxa"/>
         <w:left w:w="70" w:type="dxa"/>
-        <w:bottom w:w="0" w:type="dxa"/>
         <w:right w:w="70" w:type="dxa"/>
       </w:tblCellMar>
     </w:tblPr>
@@ -6942,9 +6985,7 @@
       <w:tblStyleRowBandSize w:val="1"/>
       <w:tblStyleColBandSize w:val="1"/>
       <w:tblCellMar>
-        <w:top w:w="0" w:type="dxa"/>
         <w:left w:w="115" w:type="dxa"/>
-        <w:bottom w:w="0" w:type="dxa"/>
         <w:right w:w="115" w:type="dxa"/>
       </w:tblCellMar>
     </w:tblPr>
@@ -7078,9 +7119,7 @@
       <w:tblStyleRowBandSize w:val="1"/>
       <w:tblStyleColBandSize w:val="1"/>
       <w:tblCellMar>
-        <w:top w:w="0" w:type="dxa"/>
         <w:left w:w="115" w:type="dxa"/>
-        <w:bottom w:w="0" w:type="dxa"/>
         <w:right w:w="115" w:type="dxa"/>
       </w:tblCellMar>
     </w:tblPr>
@@ -7240,9 +7279,7 @@
       <w:tblStyleRowBandSize w:val="1"/>
       <w:tblStyleColBandSize w:val="1"/>
       <w:tblCellMar>
-        <w:top w:w="0" w:type="dxa"/>
         <w:left w:w="115" w:type="dxa"/>
-        <w:bottom w:w="0" w:type="dxa"/>
         <w:right w:w="115" w:type="dxa"/>
       </w:tblCellMar>
     </w:tblPr>
@@ -7337,9 +7374,7 @@
       <w:tblStyleRowBandSize w:val="1"/>
       <w:tblStyleColBandSize w:val="1"/>
       <w:tblCellMar>
-        <w:top w:w="0" w:type="dxa"/>
         <w:left w:w="115" w:type="dxa"/>
-        <w:bottom w:w="0" w:type="dxa"/>
         <w:right w:w="115" w:type="dxa"/>
       </w:tblCellMar>
     </w:tblPr>
@@ -7486,9 +7521,7 @@
       <w:tblStyleRowBandSize w:val="1"/>
       <w:tblStyleColBandSize w:val="1"/>
       <w:tblCellMar>
-        <w:top w:w="0" w:type="dxa"/>
         <w:left w:w="115" w:type="dxa"/>
-        <w:bottom w:w="0" w:type="dxa"/>
         <w:right w:w="115" w:type="dxa"/>
       </w:tblCellMar>
     </w:tblPr>

</xml_diff>